<commit_message>
Proposal updated to reflect change from multiple to single airline
</commit_message>
<xml_diff>
--- a/doc/Project Proposal.docx
+++ b/doc/Project Proposal.docx
@@ -12,8 +12,6 @@
       <w:r>
         <w:t xml:space="preserve"> </w:t>
       </w:r>
-      <w:bookmarkStart w:id="0" w:name="_GoBack"/>
-      <w:bookmarkEnd w:id="0"/>
       <w:r>
         <w:t xml:space="preserve">AND SDA </w:t>
       </w:r>
@@ -95,7 +93,49 @@
         <w:t xml:space="preserve">aim </w:t>
       </w:r>
       <w:r>
-        <w:t>to implement an airline reservation system where companies can post details about their flights and users can book flights from different companies.</w:t>
+        <w:t>to implement an airline re</w:t>
+      </w:r>
+      <w:r>
+        <w:t xml:space="preserve">servation system where </w:t>
+      </w:r>
+      <w:r>
+        <w:t xml:space="preserve">the </w:t>
+      </w:r>
+      <w:r>
+        <w:t>company</w:t>
+      </w:r>
+      <w:r>
+        <w:t xml:space="preserve"> can post details about </w:t>
+      </w:r>
+      <w:r>
+        <w:t xml:space="preserve">its </w:t>
+      </w:r>
+      <w:r>
+        <w:t>flights</w:t>
+      </w:r>
+      <w:r>
+        <w:t>,</w:t>
+      </w:r>
+      <w:r>
+        <w:t xml:space="preserve"> and </w:t>
+      </w:r>
+      <w:r>
+        <w:t xml:space="preserve">the </w:t>
+      </w:r>
+      <w:r>
+        <w:t>users can</w:t>
+      </w:r>
+      <w:r>
+        <w:t xml:space="preserve"> search for flights as per their needs and then</w:t>
+      </w:r>
+      <w:r>
+        <w:t xml:space="preserve"> book</w:t>
+      </w:r>
+      <w:r>
+        <w:t xml:space="preserve"> one</w:t>
+      </w:r>
+      <w:r>
+        <w:t>.</w:t>
       </w:r>
     </w:p>
     <w:p>
@@ -115,7 +155,18 @@
         </w:numPr>
       </w:pPr>
       <w:r>
-        <w:t>Admin portal for airline companies.</w:t>
+        <w:t>Ad</w:t>
+      </w:r>
+      <w:r>
+        <w:t xml:space="preserve">min portal for </w:t>
+      </w:r>
+      <w:proofErr w:type="gramStart"/>
+      <w:r>
+        <w:t>airline company</w:t>
+      </w:r>
+      <w:proofErr w:type="gramEnd"/>
+      <w:r>
+        <w:t>.</w:t>
       </w:r>
     </w:p>
     <w:p>
@@ -163,7 +214,7 @@
         </w:numPr>
       </w:pPr>
       <w:r>
-        <w:t>They can further filter by days, timings, companies, cost, and class (business or economy).</w:t>
+        <w:t>They can further filter by days, timings, cost, and class (business or economy).</w:t>
       </w:r>
     </w:p>
     <w:p>
@@ -255,7 +306,15 @@
         </w:numPr>
       </w:pPr>
       <w:r>
-        <w:t>Airline companies will enter various data such as number of flights and for each, its timings, starting location and destination, number of seats in business and economy, and cost of business and economy ticket.</w:t>
+        <w:t xml:space="preserve">Airline </w:t>
+      </w:r>
+      <w:proofErr w:type="gramStart"/>
+      <w:r>
+        <w:t>company</w:t>
+      </w:r>
+      <w:proofErr w:type="gramEnd"/>
+      <w:r>
+        <w:t xml:space="preserve"> will enter various data such as number of flights and for each, its timings, starting location and destination, number of seats in business and economy, and cost of business and economy ticket.</w:t>
       </w:r>
     </w:p>
     <w:p>
@@ -303,6 +362,7 @@
         </w:numPr>
       </w:pPr>
       <w:r>
+        <w:lastRenderedPageBreak/>
         <w:t>In case of any postponement or cancellation, a notification will be sent to customers.</w:t>
       </w:r>
     </w:p>
@@ -315,7 +375,6 @@
         </w:numPr>
       </w:pPr>
       <w:r>
-        <w:lastRenderedPageBreak/>
         <w:t>In case of cancellation, the customers will also be refunded.</w:t>
       </w:r>
     </w:p>
@@ -340,18 +399,6 @@
         </w:numPr>
       </w:pPr>
       <w:r>
-        <w:t>Customers can view which airlines are best (this will be according to rating) and most popular (most used).</w:t>
-      </w:r>
-    </w:p>
-    <w:p>
-      <w:pPr>
-        <w:pStyle w:val="ListParagraph"/>
-        <w:numPr>
-          <w:ilvl w:val="0"/>
-          <w:numId w:val="2"/>
-        </w:numPr>
-      </w:pPr>
-      <w:r>
         <w:t>Customers can view most popular destinations.</w:t>
       </w:r>
     </w:p>
@@ -388,30 +435,20 @@
         </w:numPr>
       </w:pPr>
       <w:r>
-        <w:t xml:space="preserve">Customers can mark airlines as </w:t>
-      </w:r>
-      <w:proofErr w:type="spellStart"/>
-      <w:r>
-        <w:t>favourite</w:t>
-      </w:r>
-      <w:proofErr w:type="spellEnd"/>
-      <w:r>
-        <w:t>.</w:t>
-      </w:r>
-    </w:p>
-    <w:p>
-      <w:pPr>
-        <w:pStyle w:val="ListParagraph"/>
-        <w:numPr>
-          <w:ilvl w:val="0"/>
-          <w:numId w:val="2"/>
-        </w:numPr>
-      </w:pPr>
-      <w:r>
         <w:t xml:space="preserve"> </w:t>
       </w:r>
       <w:r>
-        <w:t>Airline companies can offer discount coupons.</w:t>
+        <w:t xml:space="preserve">Airline </w:t>
+      </w:r>
+      <w:proofErr w:type="gramStart"/>
+      <w:r>
+        <w:t>company</w:t>
+      </w:r>
+      <w:bookmarkStart w:id="0" w:name="_GoBack"/>
+      <w:bookmarkEnd w:id="0"/>
+      <w:proofErr w:type="gramEnd"/>
+      <w:r>
+        <w:t xml:space="preserve"> can offer discount coupons.</w:t>
       </w:r>
     </w:p>
     <w:p>

</xml_diff>

<commit_message>
Removed cancellation feature and made corresponding changes in proposal, SRS, and use case diagram
</commit_message>
<xml_diff>
--- a/doc/Project Proposal.docx
+++ b/doc/Project Proposal.docx
@@ -350,102 +350,78 @@
         </w:numPr>
       </w:pPr>
       <w:r>
-        <w:t>They can cancel flights.</w:t>
-      </w:r>
-    </w:p>
-    <w:p>
-      <w:pPr>
-        <w:pStyle w:val="ListParagraph"/>
-        <w:numPr>
-          <w:ilvl w:val="0"/>
-          <w:numId w:val="2"/>
-        </w:numPr>
-      </w:pPr>
-      <w:r>
-        <w:lastRenderedPageBreak/>
-        <w:t>In case of any postponement or cancellation, a notification will be sent to customers.</w:t>
-      </w:r>
-    </w:p>
-    <w:p>
-      <w:pPr>
-        <w:pStyle w:val="ListParagraph"/>
-        <w:numPr>
-          <w:ilvl w:val="0"/>
-          <w:numId w:val="2"/>
-        </w:numPr>
-      </w:pPr>
-      <w:r>
-        <w:t>In case of cancellation, the customers will also be refunded.</w:t>
-      </w:r>
-    </w:p>
-    <w:p>
-      <w:pPr>
-        <w:pStyle w:val="ListParagraph"/>
-        <w:numPr>
-          <w:ilvl w:val="0"/>
-          <w:numId w:val="2"/>
-        </w:numPr>
-      </w:pPr>
-      <w:r>
-        <w:t>A notification will also be sent to users 3 hours before the flight.</w:t>
-      </w:r>
-    </w:p>
-    <w:p>
-      <w:pPr>
-        <w:pStyle w:val="ListParagraph"/>
-        <w:numPr>
-          <w:ilvl w:val="0"/>
-          <w:numId w:val="2"/>
-        </w:numPr>
-      </w:pPr>
-      <w:r>
-        <w:t>Customers can view most popular destinations.</w:t>
-      </w:r>
-    </w:p>
-    <w:p>
-      <w:pPr>
-        <w:pStyle w:val="ListParagraph"/>
-        <w:numPr>
-          <w:ilvl w:val="0"/>
-          <w:numId w:val="2"/>
-        </w:numPr>
-      </w:pPr>
-      <w:r>
-        <w:t>A profile page which will display customer's information as well as his or her flight history.</w:t>
-      </w:r>
-    </w:p>
-    <w:p>
-      <w:pPr>
-        <w:pStyle w:val="ListParagraph"/>
-        <w:numPr>
-          <w:ilvl w:val="0"/>
-          <w:numId w:val="2"/>
-        </w:numPr>
-      </w:pPr>
-      <w:r>
-        <w:t>Ability to use the app in light or dark mode.</w:t>
-      </w:r>
-    </w:p>
-    <w:p>
-      <w:pPr>
-        <w:pStyle w:val="ListParagraph"/>
-        <w:numPr>
-          <w:ilvl w:val="0"/>
-          <w:numId w:val="2"/>
-        </w:numPr>
-      </w:pPr>
-      <w:r>
-        <w:t xml:space="preserve"> </w:t>
-      </w:r>
-      <w:r>
-        <w:t xml:space="preserve">Airline </w:t>
-      </w:r>
-      <w:proofErr w:type="gramStart"/>
-      <w:r>
-        <w:t>company</w:t>
+        <w:t>In case of any postponement, a notification will be sent to customers.</w:t>
       </w:r>
       <w:bookmarkStart w:id="0" w:name="_GoBack"/>
       <w:bookmarkEnd w:id="0"/>
+    </w:p>
+    <w:p>
+      <w:pPr>
+        <w:pStyle w:val="ListParagraph"/>
+        <w:numPr>
+          <w:ilvl w:val="0"/>
+          <w:numId w:val="2"/>
+        </w:numPr>
+      </w:pPr>
+      <w:r>
+        <w:t>A notification will also be sent to users 3 hours before the flight.</w:t>
+      </w:r>
+    </w:p>
+    <w:p>
+      <w:pPr>
+        <w:pStyle w:val="ListParagraph"/>
+        <w:numPr>
+          <w:ilvl w:val="0"/>
+          <w:numId w:val="2"/>
+        </w:numPr>
+      </w:pPr>
+      <w:r>
+        <w:lastRenderedPageBreak/>
+        <w:t>Customers can view most popular destinations.</w:t>
+      </w:r>
+    </w:p>
+    <w:p>
+      <w:pPr>
+        <w:pStyle w:val="ListParagraph"/>
+        <w:numPr>
+          <w:ilvl w:val="0"/>
+          <w:numId w:val="2"/>
+        </w:numPr>
+      </w:pPr>
+      <w:r>
+        <w:t>A profile page which will display customer's information as well as his or her flight history.</w:t>
+      </w:r>
+    </w:p>
+    <w:p>
+      <w:pPr>
+        <w:pStyle w:val="ListParagraph"/>
+        <w:numPr>
+          <w:ilvl w:val="0"/>
+          <w:numId w:val="2"/>
+        </w:numPr>
+      </w:pPr>
+      <w:r>
+        <w:t>Ability to use the app in light or dark mode.</w:t>
+      </w:r>
+    </w:p>
+    <w:p>
+      <w:pPr>
+        <w:pStyle w:val="ListParagraph"/>
+        <w:numPr>
+          <w:ilvl w:val="0"/>
+          <w:numId w:val="2"/>
+        </w:numPr>
+      </w:pPr>
+      <w:r>
+        <w:t xml:space="preserve"> </w:t>
+      </w:r>
+      <w:r>
+        <w:t xml:space="preserve">Airline </w:t>
+      </w:r>
+      <w:proofErr w:type="gramStart"/>
+      <w:r>
+        <w:t>company</w:t>
+      </w:r>
       <w:proofErr w:type="gramEnd"/>
       <w:r>
         <w:t xml:space="preserve"> can offer discount coupons.</w:t>

</xml_diff>

<commit_message>
Some minor changed I made before submission
</commit_message>
<xml_diff>
--- a/doc/Project Proposal.docx
+++ b/doc/Project Proposal.docx
@@ -155,10 +155,7 @@
         </w:numPr>
       </w:pPr>
       <w:r>
-        <w:t>Ad</w:t>
-      </w:r>
-      <w:r>
-        <w:t xml:space="preserve">min portal for </w:t>
+        <w:t xml:space="preserve">Admin portal for </w:t>
       </w:r>
       <w:proofErr w:type="gramStart"/>
       <w:r>
@@ -178,43 +175,31 @@
         </w:numPr>
       </w:pPr>
       <w:r>
-        <w:t>Authentication (including via Facebook and Google).</w:t>
-      </w:r>
-    </w:p>
-    <w:p>
-      <w:pPr>
-        <w:pStyle w:val="ListParagraph"/>
-        <w:numPr>
-          <w:ilvl w:val="0"/>
-          <w:numId w:val="2"/>
-        </w:numPr>
-      </w:pPr>
-      <w:r>
-        <w:t>Customers can search for flights and then book one.</w:t>
-      </w:r>
-    </w:p>
-    <w:p>
-      <w:pPr>
-        <w:pStyle w:val="ListParagraph"/>
-        <w:numPr>
-          <w:ilvl w:val="0"/>
-          <w:numId w:val="2"/>
-        </w:numPr>
-      </w:pPr>
-      <w:r>
-        <w:t>Customers must specify the start location and the destination.</w:t>
-      </w:r>
-    </w:p>
-    <w:p>
-      <w:pPr>
-        <w:pStyle w:val="ListParagraph"/>
-        <w:numPr>
-          <w:ilvl w:val="0"/>
-          <w:numId w:val="2"/>
-        </w:numPr>
-      </w:pPr>
-      <w:r>
-        <w:t>They can further filter by days, timings, cost, and class (business or economy).</w:t>
+        <w:t>Authentication (including via email and Google).</w:t>
+      </w:r>
+    </w:p>
+    <w:p>
+      <w:pPr>
+        <w:pStyle w:val="ListParagraph"/>
+        <w:numPr>
+          <w:ilvl w:val="0"/>
+          <w:numId w:val="2"/>
+        </w:numPr>
+      </w:pPr>
+      <w:r>
+        <w:t>Customers can search for flights using start location and the destination.</w:t>
+      </w:r>
+    </w:p>
+    <w:p>
+      <w:pPr>
+        <w:pStyle w:val="ListParagraph"/>
+        <w:numPr>
+          <w:ilvl w:val="0"/>
+          <w:numId w:val="2"/>
+        </w:numPr>
+      </w:pPr>
+      <w:r>
+        <w:t>Customers can further filter by days, timings, cost, and class (business or economy).</w:t>
       </w:r>
     </w:p>
     <w:p>
@@ -238,6 +223,30 @@
         </w:numPr>
       </w:pPr>
       <w:r>
+        <w:t>They can book the desired flight.</w:t>
+      </w:r>
+    </w:p>
+    <w:p>
+      <w:pPr>
+        <w:pStyle w:val="ListParagraph"/>
+        <w:numPr>
+          <w:ilvl w:val="0"/>
+          <w:numId w:val="2"/>
+        </w:numPr>
+      </w:pPr>
+      <w:r>
+        <w:t>They can reserve seats for multiple people.</w:t>
+      </w:r>
+    </w:p>
+    <w:p>
+      <w:pPr>
+        <w:pStyle w:val="ListParagraph"/>
+        <w:numPr>
+          <w:ilvl w:val="0"/>
+          <w:numId w:val="2"/>
+        </w:numPr>
+      </w:pPr>
+      <w:r>
         <w:t>After booking, a payment page will appear.</w:t>
       </w:r>
     </w:p>
@@ -250,31 +259,19 @@
         </w:numPr>
       </w:pPr>
       <w:r>
-        <w:t>After payment, ticket</w:t>
-      </w:r>
-      <w:r>
-        <w:t>(s)</w:t>
-      </w:r>
-      <w:r>
-        <w:t xml:space="preserve"> will be generated for printing.</w:t>
-      </w:r>
-    </w:p>
-    <w:p>
-      <w:pPr>
-        <w:pStyle w:val="ListParagraph"/>
-        <w:numPr>
-          <w:ilvl w:val="0"/>
-          <w:numId w:val="2"/>
-        </w:numPr>
-      </w:pPr>
-      <w:r>
-        <w:t>The customers can share ticket</w:t>
-      </w:r>
-      <w:r>
-        <w:t>(s)</w:t>
-      </w:r>
-      <w:r>
-        <w:t xml:space="preserve"> on social media such as </w:t>
+        <w:t>After payment, ticket(s) will be generated for printing.</w:t>
+      </w:r>
+    </w:p>
+    <w:p>
+      <w:pPr>
+        <w:pStyle w:val="ListParagraph"/>
+        <w:numPr>
+          <w:ilvl w:val="0"/>
+          <w:numId w:val="2"/>
+        </w:numPr>
+      </w:pPr>
+      <w:r>
+        <w:t xml:space="preserve">The customers can share ticket(s) on social media such as </w:t>
       </w:r>
       <w:proofErr w:type="spellStart"/>
       <w:r>
@@ -351,96 +348,102 @@
       </w:pPr>
       <w:r>
         <w:t>In case of any postponement, a notification will be sent to customers.</w:t>
+      </w:r>
+    </w:p>
+    <w:p>
+      <w:pPr>
+        <w:pStyle w:val="ListParagraph"/>
+        <w:numPr>
+          <w:ilvl w:val="0"/>
+          <w:numId w:val="2"/>
+        </w:numPr>
+      </w:pPr>
+      <w:r>
+        <w:lastRenderedPageBreak/>
+        <w:t>A notification will also be sent to users 3 hours before the flight.</w:t>
+      </w:r>
+    </w:p>
+    <w:p>
+      <w:pPr>
+        <w:pStyle w:val="ListParagraph"/>
+        <w:numPr>
+          <w:ilvl w:val="0"/>
+          <w:numId w:val="2"/>
+        </w:numPr>
+      </w:pPr>
+      <w:r>
+        <w:t>Customers can view most popular destinations.</w:t>
+      </w:r>
+    </w:p>
+    <w:p>
+      <w:pPr>
+        <w:pStyle w:val="ListParagraph"/>
+        <w:numPr>
+          <w:ilvl w:val="0"/>
+          <w:numId w:val="2"/>
+        </w:numPr>
+      </w:pPr>
+      <w:r>
+        <w:t>A profile page which will display customer's information.</w:t>
+      </w:r>
+    </w:p>
+    <w:p>
+      <w:pPr>
+        <w:pStyle w:val="ListParagraph"/>
+        <w:numPr>
+          <w:ilvl w:val="0"/>
+          <w:numId w:val="2"/>
+        </w:numPr>
+      </w:pPr>
+      <w:r>
+        <w:t>Another page will be shown where customer can see his complete (upcoming and past) flight trips.</w:t>
+      </w:r>
+    </w:p>
+    <w:p>
+      <w:pPr>
+        <w:pStyle w:val="ListParagraph"/>
+        <w:numPr>
+          <w:ilvl w:val="0"/>
+          <w:numId w:val="2"/>
+        </w:numPr>
+      </w:pPr>
+      <w:r>
+        <w:t>Ability to use the app in light or dark mode.</w:t>
+      </w:r>
+    </w:p>
+    <w:p>
+      <w:pPr>
+        <w:pStyle w:val="ListParagraph"/>
+        <w:numPr>
+          <w:ilvl w:val="0"/>
+          <w:numId w:val="2"/>
+        </w:numPr>
+      </w:pPr>
+      <w:r>
+        <w:t xml:space="preserve">Airline </w:t>
+      </w:r>
+      <w:proofErr w:type="gramStart"/>
+      <w:r>
+        <w:t>company</w:t>
+      </w:r>
+      <w:proofErr w:type="gramEnd"/>
+      <w:r>
+        <w:t xml:space="preserve"> can offer discount coupons.</w:t>
+      </w:r>
+    </w:p>
+    <w:p>
+      <w:pPr>
+        <w:pStyle w:val="ListParagraph"/>
+        <w:numPr>
+          <w:ilvl w:val="0"/>
+          <w:numId w:val="2"/>
+        </w:numPr>
+      </w:pPr>
+      <w:r>
+        <w:t>Customers will be warned if they try to book flights with overlapping timings.</w:t>
       </w:r>
       <w:bookmarkStart w:id="0" w:name="_GoBack"/>
       <w:bookmarkEnd w:id="0"/>
-    </w:p>
-    <w:p>
-      <w:pPr>
-        <w:pStyle w:val="ListParagraph"/>
-        <w:numPr>
-          <w:ilvl w:val="0"/>
-          <w:numId w:val="2"/>
-        </w:numPr>
-      </w:pPr>
-      <w:r>
-        <w:t>A notification will also be sent to users 3 hours before the flight.</w:t>
-      </w:r>
-    </w:p>
-    <w:p>
-      <w:pPr>
-        <w:pStyle w:val="ListParagraph"/>
-        <w:numPr>
-          <w:ilvl w:val="0"/>
-          <w:numId w:val="2"/>
-        </w:numPr>
-      </w:pPr>
-      <w:r>
-        <w:lastRenderedPageBreak/>
-        <w:t>Customers can view most popular destinations.</w:t>
-      </w:r>
-    </w:p>
-    <w:p>
-      <w:pPr>
-        <w:pStyle w:val="ListParagraph"/>
-        <w:numPr>
-          <w:ilvl w:val="0"/>
-          <w:numId w:val="2"/>
-        </w:numPr>
-      </w:pPr>
-      <w:r>
-        <w:t>A profile page which will display customer's information as well as his or her flight history.</w:t>
-      </w:r>
-    </w:p>
-    <w:p>
-      <w:pPr>
-        <w:pStyle w:val="ListParagraph"/>
-        <w:numPr>
-          <w:ilvl w:val="0"/>
-          <w:numId w:val="2"/>
-        </w:numPr>
-      </w:pPr>
-      <w:r>
-        <w:t>Ability to use the app in light or dark mode.</w:t>
-      </w:r>
-    </w:p>
-    <w:p>
-      <w:pPr>
-        <w:pStyle w:val="ListParagraph"/>
-        <w:numPr>
-          <w:ilvl w:val="0"/>
-          <w:numId w:val="2"/>
-        </w:numPr>
-      </w:pPr>
-      <w:r>
-        <w:t xml:space="preserve"> </w:t>
-      </w:r>
-      <w:r>
-        <w:t xml:space="preserve">Airline </w:t>
-      </w:r>
-      <w:proofErr w:type="gramStart"/>
-      <w:r>
-        <w:t>company</w:t>
-      </w:r>
-      <w:proofErr w:type="gramEnd"/>
-      <w:r>
-        <w:t xml:space="preserve"> can offer discount coupons.</w:t>
-      </w:r>
-    </w:p>
-    <w:p>
-      <w:pPr>
-        <w:pStyle w:val="ListParagraph"/>
-        <w:numPr>
-          <w:ilvl w:val="0"/>
-          <w:numId w:val="2"/>
-        </w:numPr>
-      </w:pPr>
-      <w:r>
-        <w:t xml:space="preserve">Customers </w:t>
-      </w:r>
-      <w:r>
-        <w:t>will be warned if they try to book flights with overlapping timings.</w:t>
-      </w:r>
     </w:p>
     <w:p>
       <w:pPr>

</xml_diff>